<commit_message>
Update current status of the project
</commit_message>
<xml_diff>
--- a/Evaluation Intermediate Submission.docx
+++ b/Evaluation Intermediate Submission.docx
@@ -16,16 +16,16 @@
         <w:rPr>
           <w:lang w:val="en-US"/>
         </w:rPr>
-        <w:t xml:space="preserve">Self-evaluation form: mark each completed </w:t>
+        <w:t xml:space="preserve">Self-evaluation form: </w:t>
       </w:r>
-      <w:proofErr w:type="gramStart"/>
       <w:r>
         <w:rPr>
+          <w:sz w:val="36"/>
+          <w:szCs w:val="36"/>
           <w:lang w:val="en-US"/>
         </w:rPr>
-        <w:t>item</w:t>
+        <w:t>Antonio Nadal Martínez</w:t>
       </w:r>
-      <w:proofErr w:type="gramEnd"/>
     </w:p>
     <w:p>
       <w:pPr>
@@ -456,10 +456,11 @@
           </w:p>
           <w:p>
             <w:pPr>
+              <w:pStyle w:val="ListParagraph"/>
               <w:widowControl w:val="0"/>
               <w:numPr>
                 <w:ilvl w:val="0"/>
-                <w:numId w:val="4"/>
+                <w:numId w:val="5"/>
               </w:numPr>
               <w:spacing w:before="240" w:line="240" w:lineRule="auto"/>
               <w:rPr>
@@ -471,6 +472,41 @@
                 <w:lang w:val="en-US"/>
               </w:rPr>
               <w:t>A rigid motion has been implemented.</w:t>
+            </w:r>
+          </w:p>
+          <w:p>
+            <w:pPr>
+              <w:pStyle w:val="ListParagraph"/>
+              <w:widowControl w:val="0"/>
+              <w:numPr>
+                <w:ilvl w:val="0"/>
+                <w:numId w:val="5"/>
+              </w:numPr>
+              <w:spacing w:line="240" w:lineRule="auto"/>
+            </w:pPr>
+            <w:proofErr w:type="spellStart"/>
+            <w:r>
+              <w:t>Initial</w:t>
+            </w:r>
+            <w:proofErr w:type="spellEnd"/>
+            <w:r>
+              <w:t xml:space="preserve"> </w:t>
+            </w:r>
+            <w:proofErr w:type="spellStart"/>
+            <w:r>
+              <w:t>parameters</w:t>
+            </w:r>
+            <w:proofErr w:type="spellEnd"/>
+            <w:r>
+              <w:t xml:space="preserve"> are </w:t>
+            </w:r>
+            <w:proofErr w:type="spellStart"/>
+            <w:r>
+              <w:t>adequate</w:t>
+            </w:r>
+            <w:proofErr w:type="spellEnd"/>
+            <w:r>
+              <w:t>.</w:t>
             </w:r>
           </w:p>
           <w:p>
@@ -478,33 +514,18 @@
               <w:widowControl w:val="0"/>
               <w:numPr>
                 <w:ilvl w:val="0"/>
-                <w:numId w:val="4"/>
+                <w:numId w:val="7"/>
               </w:numPr>
               <w:spacing w:line="240" w:lineRule="auto"/>
+              <w:rPr>
+                <w:lang w:val="en-US"/>
+              </w:rPr>
             </w:pPr>
-            <w:proofErr w:type="spellStart"/>
-            <w:r>
-              <w:t>Initial</w:t>
-            </w:r>
-            <w:proofErr w:type="spellEnd"/>
-            <w:r>
-              <w:t xml:space="preserve"> </w:t>
-            </w:r>
-            <w:proofErr w:type="spellStart"/>
-            <w:r>
-              <w:t>parameters</w:t>
-            </w:r>
-            <w:proofErr w:type="spellEnd"/>
-            <w:r>
-              <w:t xml:space="preserve"> are </w:t>
-            </w:r>
-            <w:proofErr w:type="spellStart"/>
-            <w:r>
-              <w:t>adequate</w:t>
-            </w:r>
-            <w:proofErr w:type="spellEnd"/>
-            <w:r>
-              <w:t>.</w:t>
+            <w:r>
+              <w:rPr>
+                <w:lang w:val="en-US"/>
+              </w:rPr>
+              <w:t>A loss function has been implemented.</w:t>
             </w:r>
           </w:p>
           <w:p>
@@ -512,7 +533,7 @@
               <w:widowControl w:val="0"/>
               <w:numPr>
                 <w:ilvl w:val="0"/>
-                <w:numId w:val="4"/>
+                <w:numId w:val="7"/>
               </w:numPr>
               <w:spacing w:line="240" w:lineRule="auto"/>
               <w:rPr>
@@ -523,34 +544,16 @@
               <w:rPr>
                 <w:lang w:val="en-US"/>
               </w:rPr>
-              <w:t>A loss function has been implemented.</w:t>
+              <w:t>An optimizer has been successfully used to find the optimal parameters of a rigid motion.</w:t>
             </w:r>
           </w:p>
           <w:p>
             <w:pPr>
+              <w:pStyle w:val="ListParagraph"/>
               <w:widowControl w:val="0"/>
               <w:numPr>
                 <w:ilvl w:val="0"/>
-                <w:numId w:val="4"/>
-              </w:numPr>
-              <w:spacing w:line="240" w:lineRule="auto"/>
-              <w:rPr>
-                <w:lang w:val="en-US"/>
-              </w:rPr>
-            </w:pPr>
-            <w:r>
-              <w:rPr>
-                <w:lang w:val="en-US"/>
-              </w:rPr>
-              <w:t>An optimizer has been successfully used to find the optimal parameters of a rigid motion.</w:t>
-            </w:r>
-          </w:p>
-          <w:p>
-            <w:pPr>
-              <w:widowControl w:val="0"/>
-              <w:numPr>
-                <w:ilvl w:val="0"/>
-                <w:numId w:val="4"/>
+                <w:numId w:val="6"/>
               </w:numPr>
               <w:spacing w:after="240" w:line="240" w:lineRule="auto"/>
               <w:rPr>
@@ -684,7 +687,7 @@
               <w:widowControl w:val="0"/>
               <w:numPr>
                 <w:ilvl w:val="0"/>
-                <w:numId w:val="2"/>
+                <w:numId w:val="8"/>
               </w:numPr>
               <w:spacing w:before="240" w:line="240" w:lineRule="auto"/>
               <w:rPr>
@@ -703,7 +706,7 @@
               <w:widowControl w:val="0"/>
               <w:numPr>
                 <w:ilvl w:val="0"/>
-                <w:numId w:val="2"/>
+                <w:numId w:val="9"/>
               </w:numPr>
               <w:spacing w:line="240" w:lineRule="auto"/>
               <w:rPr>
@@ -722,7 +725,7 @@
               <w:widowControl w:val="0"/>
               <w:numPr>
                 <w:ilvl w:val="0"/>
-                <w:numId w:val="2"/>
+                <w:numId w:val="9"/>
               </w:numPr>
               <w:spacing w:line="240" w:lineRule="auto"/>
               <w:rPr>
@@ -741,7 +744,7 @@
               <w:widowControl w:val="0"/>
               <w:numPr>
                 <w:ilvl w:val="0"/>
-                <w:numId w:val="2"/>
+                <w:numId w:val="9"/>
               </w:numPr>
               <w:spacing w:after="240" w:line="240" w:lineRule="auto"/>
               <w:rPr>
@@ -826,6 +829,234 @@
 <file path=word/numbering.xml><?xml version="1.0" encoding="utf-8"?>
 <w:numbering xmlns:wpc="http://schemas.microsoft.com/office/word/2010/wordprocessingCanvas" xmlns:cx="http://schemas.microsoft.com/office/drawing/2014/chartex" xmlns:cx1="http://schemas.microsoft.com/office/drawing/2015/9/8/chartex" xmlns:cx2="http://schemas.microsoft.com/office/drawing/2015/10/21/chartex" xmlns:cx3="http://schemas.microsoft.com/office/drawing/2016/5/9/chartex" xmlns:cx4="http://schemas.microsoft.com/office/drawing/2016/5/10/chartex" xmlns:cx5="http://schemas.microsoft.com/office/drawing/2016/5/11/chartex" xmlns:cx6="http://schemas.microsoft.com/office/drawing/2016/5/12/chartex" xmlns:cx7="http://schemas.microsoft.com/office/drawing/2016/5/13/chartex" xmlns:cx8="http://schemas.microsoft.com/office/drawing/2016/5/14/chartex" xmlns:mc="http://schemas.openxmlformats.org/markup-compatibility/2006" xmlns:aink="http://schemas.microsoft.com/office/drawing/2016/ink" xmlns:am3d="http://schemas.microsoft.com/office/drawing/2017/model3d" xmlns:o="urn:schemas-microsoft-com:office:office" xmlns:oel="http://schemas.microsoft.com/office/2019/extlst" xmlns:r="http://schemas.openxmlformats.org/officeDocument/2006/relationships" xmlns:m="http://schemas.openxmlformats.org/officeDocument/2006/math" xmlns:v="urn:schemas-microsoft-com:vml" xmlns:wp14="http://schemas.microsoft.com/office/word/2010/wordprocessingDrawing" xmlns:wp="http://schemas.openxmlformats.org/drawingml/2006/wordprocessingDrawing" xmlns:w10="urn:schemas-microsoft-com:office:word" xmlns:w="http://schemas.openxmlformats.org/wordprocessingml/2006/main" xmlns:w14="http://schemas.microsoft.com/office/word/2010/wordml" xmlns:w15="http://schemas.microsoft.com/office/word/2012/wordml" xmlns:w16cex="http://schemas.microsoft.com/office/word/2018/wordml/cex" xmlns:w16cid="http://schemas.microsoft.com/office/word/2016/wordml/cid" xmlns:w16="http://schemas.microsoft.com/office/word/2018/wordml" xmlns:w16du="http://schemas.microsoft.com/office/word/2023/wordml/word16du" xmlns:w16sdtdh="http://schemas.microsoft.com/office/word/2020/wordml/sdtdatahash" xmlns:w16se="http://schemas.microsoft.com/office/word/2015/wordml/symex" xmlns:wpg="http://schemas.microsoft.com/office/word/2010/wordprocessingGroup" xmlns:wpi="http://schemas.microsoft.com/office/word/2010/wordprocessingInk" xmlns:wne="http://schemas.microsoft.com/office/word/2006/wordml" xmlns:wps="http://schemas.microsoft.com/office/word/2010/wordprocessingShape" mc:Ignorable="w14 w15 w16se w16cid w16 w16cex w16sdtdh w16du wp14">
   <w:abstractNum w:abstractNumId="0" w15:restartNumberingAfterBreak="0">
+    <w:nsid w:val="134C7FD7"/>
+    <w:multiLevelType w:val="multilevel"/>
+    <w:tmpl w:val="E758C7CA"/>
+    <w:lvl w:ilvl="0">
+      <w:start w:val="1"/>
+      <w:numFmt w:val="bullet"/>
+      <w:lvlText w:val=""/>
+      <w:lvlJc w:val="left"/>
+      <w:pPr>
+        <w:ind w:left="720" w:hanging="360"/>
+      </w:pPr>
+      <w:rPr>
+        <w:rFonts w:ascii="Wingdings" w:hAnsi="Wingdings" w:hint="default"/>
+        <w:u w:val="none"/>
+      </w:rPr>
+    </w:lvl>
+    <w:lvl w:ilvl="1">
+      <w:start w:val="1"/>
+      <w:numFmt w:val="bullet"/>
+      <w:lvlText w:val="○"/>
+      <w:lvlJc w:val="left"/>
+      <w:pPr>
+        <w:ind w:left="1440" w:hanging="360"/>
+      </w:pPr>
+      <w:rPr>
+        <w:u w:val="none"/>
+      </w:rPr>
+    </w:lvl>
+    <w:lvl w:ilvl="2">
+      <w:start w:val="1"/>
+      <w:numFmt w:val="bullet"/>
+      <w:lvlText w:val="■"/>
+      <w:lvlJc w:val="left"/>
+      <w:pPr>
+        <w:ind w:left="2160" w:hanging="360"/>
+      </w:pPr>
+      <w:rPr>
+        <w:u w:val="none"/>
+      </w:rPr>
+    </w:lvl>
+    <w:lvl w:ilvl="3">
+      <w:start w:val="1"/>
+      <w:numFmt w:val="bullet"/>
+      <w:lvlText w:val="●"/>
+      <w:lvlJc w:val="left"/>
+      <w:pPr>
+        <w:ind w:left="2880" w:hanging="360"/>
+      </w:pPr>
+      <w:rPr>
+        <w:u w:val="none"/>
+      </w:rPr>
+    </w:lvl>
+    <w:lvl w:ilvl="4">
+      <w:start w:val="1"/>
+      <w:numFmt w:val="bullet"/>
+      <w:lvlText w:val="○"/>
+      <w:lvlJc w:val="left"/>
+      <w:pPr>
+        <w:ind w:left="3600" w:hanging="360"/>
+      </w:pPr>
+      <w:rPr>
+        <w:u w:val="none"/>
+      </w:rPr>
+    </w:lvl>
+    <w:lvl w:ilvl="5">
+      <w:start w:val="1"/>
+      <w:numFmt w:val="bullet"/>
+      <w:lvlText w:val="■"/>
+      <w:lvlJc w:val="left"/>
+      <w:pPr>
+        <w:ind w:left="4320" w:hanging="360"/>
+      </w:pPr>
+      <w:rPr>
+        <w:u w:val="none"/>
+      </w:rPr>
+    </w:lvl>
+    <w:lvl w:ilvl="6">
+      <w:start w:val="1"/>
+      <w:numFmt w:val="bullet"/>
+      <w:lvlText w:val="●"/>
+      <w:lvlJc w:val="left"/>
+      <w:pPr>
+        <w:ind w:left="5040" w:hanging="360"/>
+      </w:pPr>
+      <w:rPr>
+        <w:u w:val="none"/>
+      </w:rPr>
+    </w:lvl>
+    <w:lvl w:ilvl="7">
+      <w:start w:val="1"/>
+      <w:numFmt w:val="bullet"/>
+      <w:lvlText w:val="○"/>
+      <w:lvlJc w:val="left"/>
+      <w:pPr>
+        <w:ind w:left="5760" w:hanging="360"/>
+      </w:pPr>
+      <w:rPr>
+        <w:u w:val="none"/>
+      </w:rPr>
+    </w:lvl>
+    <w:lvl w:ilvl="8">
+      <w:start w:val="1"/>
+      <w:numFmt w:val="bullet"/>
+      <w:lvlText w:val="■"/>
+      <w:lvlJc w:val="left"/>
+      <w:pPr>
+        <w:ind w:left="6480" w:hanging="360"/>
+      </w:pPr>
+      <w:rPr>
+        <w:u w:val="none"/>
+      </w:rPr>
+    </w:lvl>
+  </w:abstractNum>
+  <w:abstractNum w:abstractNumId="1" w15:restartNumberingAfterBreak="0">
+    <w:nsid w:val="2DCA4EE8"/>
+    <w:multiLevelType w:val="multilevel"/>
+    <w:tmpl w:val="97A4E3EC"/>
+    <w:lvl w:ilvl="0">
+      <w:start w:val="1"/>
+      <w:numFmt w:val="bullet"/>
+      <w:lvlText w:val="×"/>
+      <w:lvlJc w:val="left"/>
+      <w:pPr>
+        <w:ind w:left="720" w:hanging="360"/>
+      </w:pPr>
+      <w:rPr>
+        <w:rFonts w:ascii="Arial" w:hAnsi="Arial" w:hint="default"/>
+        <w:u w:val="none"/>
+      </w:rPr>
+    </w:lvl>
+    <w:lvl w:ilvl="1">
+      <w:start w:val="1"/>
+      <w:numFmt w:val="bullet"/>
+      <w:lvlText w:val="○"/>
+      <w:lvlJc w:val="left"/>
+      <w:pPr>
+        <w:ind w:left="1440" w:hanging="360"/>
+      </w:pPr>
+      <w:rPr>
+        <w:u w:val="none"/>
+      </w:rPr>
+    </w:lvl>
+    <w:lvl w:ilvl="2">
+      <w:start w:val="1"/>
+      <w:numFmt w:val="bullet"/>
+      <w:lvlText w:val="■"/>
+      <w:lvlJc w:val="left"/>
+      <w:pPr>
+        <w:ind w:left="2160" w:hanging="360"/>
+      </w:pPr>
+      <w:rPr>
+        <w:u w:val="none"/>
+      </w:rPr>
+    </w:lvl>
+    <w:lvl w:ilvl="3">
+      <w:start w:val="1"/>
+      <w:numFmt w:val="bullet"/>
+      <w:lvlText w:val="●"/>
+      <w:lvlJc w:val="left"/>
+      <w:pPr>
+        <w:ind w:left="2880" w:hanging="360"/>
+      </w:pPr>
+      <w:rPr>
+        <w:u w:val="none"/>
+      </w:rPr>
+    </w:lvl>
+    <w:lvl w:ilvl="4">
+      <w:start w:val="1"/>
+      <w:numFmt w:val="bullet"/>
+      <w:lvlText w:val="○"/>
+      <w:lvlJc w:val="left"/>
+      <w:pPr>
+        <w:ind w:left="3600" w:hanging="360"/>
+      </w:pPr>
+      <w:rPr>
+        <w:u w:val="none"/>
+      </w:rPr>
+    </w:lvl>
+    <w:lvl w:ilvl="5">
+      <w:start w:val="1"/>
+      <w:numFmt w:val="bullet"/>
+      <w:lvlText w:val="■"/>
+      <w:lvlJc w:val="left"/>
+      <w:pPr>
+        <w:ind w:left="4320" w:hanging="360"/>
+      </w:pPr>
+      <w:rPr>
+        <w:u w:val="none"/>
+      </w:rPr>
+    </w:lvl>
+    <w:lvl w:ilvl="6">
+      <w:start w:val="1"/>
+      <w:numFmt w:val="bullet"/>
+      <w:lvlText w:val="●"/>
+      <w:lvlJc w:val="left"/>
+      <w:pPr>
+        <w:ind w:left="5040" w:hanging="360"/>
+      </w:pPr>
+      <w:rPr>
+        <w:u w:val="none"/>
+      </w:rPr>
+    </w:lvl>
+    <w:lvl w:ilvl="7">
+      <w:start w:val="1"/>
+      <w:numFmt w:val="bullet"/>
+      <w:lvlText w:val="○"/>
+      <w:lvlJc w:val="left"/>
+      <w:pPr>
+        <w:ind w:left="5760" w:hanging="360"/>
+      </w:pPr>
+      <w:rPr>
+        <w:u w:val="none"/>
+      </w:rPr>
+    </w:lvl>
+    <w:lvl w:ilvl="8">
+      <w:start w:val="1"/>
+      <w:numFmt w:val="bullet"/>
+      <w:lvlText w:val="■"/>
+      <w:lvlJc w:val="left"/>
+      <w:pPr>
+        <w:ind w:left="6480" w:hanging="360"/>
+      </w:pPr>
+      <w:rPr>
+        <w:u w:val="none"/>
+      </w:rPr>
+    </w:lvl>
+  </w:abstractNum>
+  <w:abstractNum w:abstractNumId="2" w15:restartNumberingAfterBreak="0">
     <w:nsid w:val="452B5056"/>
     <w:multiLevelType w:val="multilevel"/>
     <w:tmpl w:val="C9FA28F4"/>
@@ -939,7 +1170,7 @@
       </w:rPr>
     </w:lvl>
   </w:abstractNum>
-  <w:abstractNum w:abstractNumId="1" w15:restartNumberingAfterBreak="0">
+  <w:abstractNum w:abstractNumId="3" w15:restartNumberingAfterBreak="0">
     <w:nsid w:val="4D5F09ED"/>
     <w:multiLevelType w:val="multilevel"/>
     <w:tmpl w:val="068229E8"/>
@@ -1052,7 +1283,121 @@
       </w:rPr>
     </w:lvl>
   </w:abstractNum>
-  <w:abstractNum w:abstractNumId="2" w15:restartNumberingAfterBreak="0">
+  <w:abstractNum w:abstractNumId="4" w15:restartNumberingAfterBreak="0">
+    <w:nsid w:val="672718FB"/>
+    <w:multiLevelType w:val="multilevel"/>
+    <w:tmpl w:val="130898C4"/>
+    <w:lvl w:ilvl="0">
+      <w:start w:val="1"/>
+      <w:numFmt w:val="bullet"/>
+      <w:lvlText w:val=""/>
+      <w:lvlJc w:val="left"/>
+      <w:pPr>
+        <w:ind w:left="720" w:hanging="360"/>
+      </w:pPr>
+      <w:rPr>
+        <w:rFonts w:ascii="Wingdings" w:hAnsi="Wingdings" w:hint="default"/>
+        <w:u w:val="none"/>
+      </w:rPr>
+    </w:lvl>
+    <w:lvl w:ilvl="1">
+      <w:start w:val="1"/>
+      <w:numFmt w:val="bullet"/>
+      <w:lvlText w:val="○"/>
+      <w:lvlJc w:val="left"/>
+      <w:pPr>
+        <w:ind w:left="1440" w:hanging="360"/>
+      </w:pPr>
+      <w:rPr>
+        <w:u w:val="none"/>
+      </w:rPr>
+    </w:lvl>
+    <w:lvl w:ilvl="2">
+      <w:start w:val="1"/>
+      <w:numFmt w:val="bullet"/>
+      <w:lvlText w:val="■"/>
+      <w:lvlJc w:val="left"/>
+      <w:pPr>
+        <w:ind w:left="2160" w:hanging="360"/>
+      </w:pPr>
+      <w:rPr>
+        <w:u w:val="none"/>
+      </w:rPr>
+    </w:lvl>
+    <w:lvl w:ilvl="3">
+      <w:start w:val="1"/>
+      <w:numFmt w:val="bullet"/>
+      <w:lvlText w:val="●"/>
+      <w:lvlJc w:val="left"/>
+      <w:pPr>
+        <w:ind w:left="2880" w:hanging="360"/>
+      </w:pPr>
+      <w:rPr>
+        <w:u w:val="none"/>
+      </w:rPr>
+    </w:lvl>
+    <w:lvl w:ilvl="4">
+      <w:start w:val="1"/>
+      <w:numFmt w:val="bullet"/>
+      <w:lvlText w:val="○"/>
+      <w:lvlJc w:val="left"/>
+      <w:pPr>
+        <w:ind w:left="3600" w:hanging="360"/>
+      </w:pPr>
+      <w:rPr>
+        <w:u w:val="none"/>
+      </w:rPr>
+    </w:lvl>
+    <w:lvl w:ilvl="5">
+      <w:start w:val="1"/>
+      <w:numFmt w:val="bullet"/>
+      <w:lvlText w:val="■"/>
+      <w:lvlJc w:val="left"/>
+      <w:pPr>
+        <w:ind w:left="4320" w:hanging="360"/>
+      </w:pPr>
+      <w:rPr>
+        <w:u w:val="none"/>
+      </w:rPr>
+    </w:lvl>
+    <w:lvl w:ilvl="6">
+      <w:start w:val="1"/>
+      <w:numFmt w:val="bullet"/>
+      <w:lvlText w:val="●"/>
+      <w:lvlJc w:val="left"/>
+      <w:pPr>
+        <w:ind w:left="5040" w:hanging="360"/>
+      </w:pPr>
+      <w:rPr>
+        <w:u w:val="none"/>
+      </w:rPr>
+    </w:lvl>
+    <w:lvl w:ilvl="7">
+      <w:start w:val="1"/>
+      <w:numFmt w:val="bullet"/>
+      <w:lvlText w:val="○"/>
+      <w:lvlJc w:val="left"/>
+      <w:pPr>
+        <w:ind w:left="5760" w:hanging="360"/>
+      </w:pPr>
+      <w:rPr>
+        <w:u w:val="none"/>
+      </w:rPr>
+    </w:lvl>
+    <w:lvl w:ilvl="8">
+      <w:start w:val="1"/>
+      <w:numFmt w:val="bullet"/>
+      <w:lvlText w:val="■"/>
+      <w:lvlJc w:val="left"/>
+      <w:pPr>
+        <w:ind w:left="6480" w:hanging="360"/>
+      </w:pPr>
+      <w:rPr>
+        <w:u w:val="none"/>
+      </w:rPr>
+    </w:lvl>
+  </w:abstractNum>
+  <w:abstractNum w:abstractNumId="5" w15:restartNumberingAfterBreak="0">
     <w:nsid w:val="70B344CD"/>
     <w:multiLevelType w:val="multilevel"/>
     <w:tmpl w:val="D3DAC96A"/>
@@ -1166,7 +1511,7 @@
       </w:rPr>
     </w:lvl>
   </w:abstractNum>
-  <w:abstractNum w:abstractNumId="3" w15:restartNumberingAfterBreak="0">
+  <w:abstractNum w:abstractNumId="6" w15:restartNumberingAfterBreak="0">
     <w:nsid w:val="70BE6F69"/>
     <w:multiLevelType w:val="multilevel"/>
     <w:tmpl w:val="B76C623C"/>
@@ -1279,17 +1624,260 @@
       </w:rPr>
     </w:lvl>
   </w:abstractNum>
+  <w:abstractNum w:abstractNumId="7" w15:restartNumberingAfterBreak="0">
+    <w:nsid w:val="73473A60"/>
+    <w:multiLevelType w:val="multilevel"/>
+    <w:tmpl w:val="19B48B22"/>
+    <w:lvl w:ilvl="0">
+      <w:start w:val="1"/>
+      <w:numFmt w:val="bullet"/>
+      <w:lvlText w:val="×"/>
+      <w:lvlJc w:val="left"/>
+      <w:pPr>
+        <w:ind w:left="720" w:hanging="360"/>
+      </w:pPr>
+      <w:rPr>
+        <w:rFonts w:ascii="Arial" w:hAnsi="Arial" w:hint="default"/>
+        <w:u w:val="none"/>
+      </w:rPr>
+    </w:lvl>
+    <w:lvl w:ilvl="1">
+      <w:start w:val="1"/>
+      <w:numFmt w:val="bullet"/>
+      <w:lvlText w:val="○"/>
+      <w:lvlJc w:val="left"/>
+      <w:pPr>
+        <w:ind w:left="1440" w:hanging="360"/>
+      </w:pPr>
+      <w:rPr>
+        <w:u w:val="none"/>
+      </w:rPr>
+    </w:lvl>
+    <w:lvl w:ilvl="2">
+      <w:start w:val="1"/>
+      <w:numFmt w:val="bullet"/>
+      <w:lvlText w:val="■"/>
+      <w:lvlJc w:val="left"/>
+      <w:pPr>
+        <w:ind w:left="2160" w:hanging="360"/>
+      </w:pPr>
+      <w:rPr>
+        <w:u w:val="none"/>
+      </w:rPr>
+    </w:lvl>
+    <w:lvl w:ilvl="3">
+      <w:start w:val="1"/>
+      <w:numFmt w:val="bullet"/>
+      <w:lvlText w:val="●"/>
+      <w:lvlJc w:val="left"/>
+      <w:pPr>
+        <w:ind w:left="2880" w:hanging="360"/>
+      </w:pPr>
+      <w:rPr>
+        <w:u w:val="none"/>
+      </w:rPr>
+    </w:lvl>
+    <w:lvl w:ilvl="4">
+      <w:start w:val="1"/>
+      <w:numFmt w:val="bullet"/>
+      <w:lvlText w:val="○"/>
+      <w:lvlJc w:val="left"/>
+      <w:pPr>
+        <w:ind w:left="3600" w:hanging="360"/>
+      </w:pPr>
+      <w:rPr>
+        <w:u w:val="none"/>
+      </w:rPr>
+    </w:lvl>
+    <w:lvl w:ilvl="5">
+      <w:start w:val="1"/>
+      <w:numFmt w:val="bullet"/>
+      <w:lvlText w:val="■"/>
+      <w:lvlJc w:val="left"/>
+      <w:pPr>
+        <w:ind w:left="4320" w:hanging="360"/>
+      </w:pPr>
+      <w:rPr>
+        <w:u w:val="none"/>
+      </w:rPr>
+    </w:lvl>
+    <w:lvl w:ilvl="6">
+      <w:start w:val="1"/>
+      <w:numFmt w:val="bullet"/>
+      <w:lvlText w:val="●"/>
+      <w:lvlJc w:val="left"/>
+      <w:pPr>
+        <w:ind w:left="5040" w:hanging="360"/>
+      </w:pPr>
+      <w:rPr>
+        <w:u w:val="none"/>
+      </w:rPr>
+    </w:lvl>
+    <w:lvl w:ilvl="7">
+      <w:start w:val="1"/>
+      <w:numFmt w:val="bullet"/>
+      <w:lvlText w:val="○"/>
+      <w:lvlJc w:val="left"/>
+      <w:pPr>
+        <w:ind w:left="5760" w:hanging="360"/>
+      </w:pPr>
+      <w:rPr>
+        <w:u w:val="none"/>
+      </w:rPr>
+    </w:lvl>
+    <w:lvl w:ilvl="8">
+      <w:start w:val="1"/>
+      <w:numFmt w:val="bullet"/>
+      <w:lvlText w:val="■"/>
+      <w:lvlJc w:val="left"/>
+      <w:pPr>
+        <w:ind w:left="6480" w:hanging="360"/>
+      </w:pPr>
+      <w:rPr>
+        <w:u w:val="none"/>
+      </w:rPr>
+    </w:lvl>
+  </w:abstractNum>
+  <w:abstractNum w:abstractNumId="8" w15:restartNumberingAfterBreak="0">
+    <w:nsid w:val="75C30CD3"/>
+    <w:multiLevelType w:val="multilevel"/>
+    <w:tmpl w:val="C9FA28F4"/>
+    <w:lvl w:ilvl="0">
+      <w:start w:val="1"/>
+      <w:numFmt w:val="bullet"/>
+      <w:lvlText w:val=""/>
+      <w:lvlJc w:val="left"/>
+      <w:pPr>
+        <w:ind w:left="720" w:hanging="360"/>
+      </w:pPr>
+      <w:rPr>
+        <w:rFonts w:ascii="Wingdings" w:hAnsi="Wingdings" w:hint="default"/>
+        <w:u w:val="none"/>
+      </w:rPr>
+    </w:lvl>
+    <w:lvl w:ilvl="1">
+      <w:start w:val="1"/>
+      <w:numFmt w:val="bullet"/>
+      <w:lvlText w:val="○"/>
+      <w:lvlJc w:val="left"/>
+      <w:pPr>
+        <w:ind w:left="1440" w:hanging="360"/>
+      </w:pPr>
+      <w:rPr>
+        <w:u w:val="none"/>
+      </w:rPr>
+    </w:lvl>
+    <w:lvl w:ilvl="2">
+      <w:start w:val="1"/>
+      <w:numFmt w:val="bullet"/>
+      <w:lvlText w:val="■"/>
+      <w:lvlJc w:val="left"/>
+      <w:pPr>
+        <w:ind w:left="2160" w:hanging="360"/>
+      </w:pPr>
+      <w:rPr>
+        <w:u w:val="none"/>
+      </w:rPr>
+    </w:lvl>
+    <w:lvl w:ilvl="3">
+      <w:start w:val="1"/>
+      <w:numFmt w:val="bullet"/>
+      <w:lvlText w:val="●"/>
+      <w:lvlJc w:val="left"/>
+      <w:pPr>
+        <w:ind w:left="2880" w:hanging="360"/>
+      </w:pPr>
+      <w:rPr>
+        <w:u w:val="none"/>
+      </w:rPr>
+    </w:lvl>
+    <w:lvl w:ilvl="4">
+      <w:start w:val="1"/>
+      <w:numFmt w:val="bullet"/>
+      <w:lvlText w:val="○"/>
+      <w:lvlJc w:val="left"/>
+      <w:pPr>
+        <w:ind w:left="3600" w:hanging="360"/>
+      </w:pPr>
+      <w:rPr>
+        <w:u w:val="none"/>
+      </w:rPr>
+    </w:lvl>
+    <w:lvl w:ilvl="5">
+      <w:start w:val="1"/>
+      <w:numFmt w:val="bullet"/>
+      <w:lvlText w:val="■"/>
+      <w:lvlJc w:val="left"/>
+      <w:pPr>
+        <w:ind w:left="4320" w:hanging="360"/>
+      </w:pPr>
+      <w:rPr>
+        <w:u w:val="none"/>
+      </w:rPr>
+    </w:lvl>
+    <w:lvl w:ilvl="6">
+      <w:start w:val="1"/>
+      <w:numFmt w:val="bullet"/>
+      <w:lvlText w:val="●"/>
+      <w:lvlJc w:val="left"/>
+      <w:pPr>
+        <w:ind w:left="5040" w:hanging="360"/>
+      </w:pPr>
+      <w:rPr>
+        <w:u w:val="none"/>
+      </w:rPr>
+    </w:lvl>
+    <w:lvl w:ilvl="7">
+      <w:start w:val="1"/>
+      <w:numFmt w:val="bullet"/>
+      <w:lvlText w:val="○"/>
+      <w:lvlJc w:val="left"/>
+      <w:pPr>
+        <w:ind w:left="5760" w:hanging="360"/>
+      </w:pPr>
+      <w:rPr>
+        <w:u w:val="none"/>
+      </w:rPr>
+    </w:lvl>
+    <w:lvl w:ilvl="8">
+      <w:start w:val="1"/>
+      <w:numFmt w:val="bullet"/>
+      <w:lvlText w:val="■"/>
+      <w:lvlJc w:val="left"/>
+      <w:pPr>
+        <w:ind w:left="6480" w:hanging="360"/>
+      </w:pPr>
+      <w:rPr>
+        <w:u w:val="none"/>
+      </w:rPr>
+    </w:lvl>
+  </w:abstractNum>
   <w:num w:numId="1" w16cid:durableId="1787196483">
+    <w:abstractNumId w:val="2"/>
+  </w:num>
+  <w:num w:numId="2" w16cid:durableId="67074045">
+    <w:abstractNumId w:val="3"/>
+  </w:num>
+  <w:num w:numId="3" w16cid:durableId="1162742328">
+    <w:abstractNumId w:val="5"/>
+  </w:num>
+  <w:num w:numId="4" w16cid:durableId="115175860">
+    <w:abstractNumId w:val="6"/>
+  </w:num>
+  <w:num w:numId="5" w16cid:durableId="1786802543">
+    <w:abstractNumId w:val="8"/>
+  </w:num>
+  <w:num w:numId="6" w16cid:durableId="834029708">
     <w:abstractNumId w:val="0"/>
   </w:num>
-  <w:num w:numId="2" w16cid:durableId="67074045">
+  <w:num w:numId="7" w16cid:durableId="1801651488">
     <w:abstractNumId w:val="1"/>
   </w:num>
-  <w:num w:numId="3" w16cid:durableId="1162742328">
-    <w:abstractNumId w:val="2"/>
+  <w:num w:numId="8" w16cid:durableId="360057149">
+    <w:abstractNumId w:val="4"/>
   </w:num>
-  <w:num w:numId="4" w16cid:durableId="115175860">
-    <w:abstractNumId w:val="3"/>
+  <w:num w:numId="9" w16cid:durableId="951397982">
+    <w:abstractNumId w:val="7"/>
   </w:num>
 </w:numbering>
 </file>
@@ -1879,6 +2467,17 @@
       </w:tblCellMar>
     </w:tblPr>
   </w:style>
+  <w:style w:type="paragraph" w:styleId="ListParagraph">
+    <w:name w:val="List Paragraph"/>
+    <w:basedOn w:val="Normal"/>
+    <w:uiPriority w:val="34"/>
+    <w:qFormat/>
+    <w:rsid w:val="00765BC4"/>
+    <w:pPr>
+      <w:ind w:left="720"/>
+      <w:contextualSpacing/>
+    </w:pPr>
+  </w:style>
 </w:styles>
 </file>
 

</xml_diff>